<commit_message>
Update review-config-v1.docx and ~$view-config-v1.docx
</commit_message>
<xml_diff>
--- a/Document/review-config-v1.docx
+++ b/Document/review-config-v1.docx
@@ -1291,9 +1291,6 @@
       </w:pPr>
     </w:p>
     <w:p>
-      <w:pPr>
-        <w:spacing w:before="240"/>
-      </w:pPr>
       <w:r>
         <w:rPr>
           <w:color w:val="2F5496" w:themeColor="accent5" w:themeShade="BF"/>
@@ -1309,19 +1306,20 @@
     </w:p>
     <w:p>
       <w:pPr>
-        <w:spacing w:before="240"/>
         <w:rPr>
           <w:lang w:val="vi-VN"/>
         </w:rPr>
       </w:pPr>
       <w:r>
         <w:rPr>
+          <w:color w:val="2F5496" w:themeColor="accent5" w:themeShade="BF"/>
           <w:lang w:val="vi-VN"/>
         </w:rPr>
         <w:t>ConfigReport.setTimeR</w:t>
       </w:r>
       <w:r>
         <w:rPr>
+          <w:color w:val="2F5496" w:themeColor="accent5" w:themeShade="BF"/>
           <w:lang w:val="vi-VN"/>
         </w:rPr>
         <w:t xml:space="preserve">eportStart: </w:t>
@@ -1332,6 +1330,1515 @@
         </w:rPr>
         <w:t>set time report start ,</w:t>
       </w:r>
+    </w:p>
+    <w:p>
+      <w:r>
+        <w:rPr>
+          <w:color w:val="2F5496" w:themeColor="accent5" w:themeShade="BF"/>
+          <w:lang w:val="vi-VN"/>
+        </w:rPr>
+        <w:t xml:space="preserve">LGReport().configHook: </w:t>
+      </w:r>
+      <w:r>
+        <w:rPr>
+          <w:lang w:val="vi-VN"/>
+        </w:rPr>
+        <w:t>set c</w:t>
+      </w:r>
+      <w:r>
+        <w:t>onfig hook</w:t>
+      </w:r>
+    </w:p>
+    <w:p/>
+    <w:p>
+      <w:pPr>
+        <w:shd w:val="clear" w:color="auto" w:fill="1E1E1E"/>
+        <w:spacing w:after="0" w:line="285" w:lineRule="atLeast"/>
+        <w:rPr>
+          <w:rFonts w:ascii="Consolas" w:eastAsia="Times New Roman" w:hAnsi="Consolas" w:cs="Times New Roman"/>
+          <w:color w:val="D4D4D4"/>
+          <w:sz w:val="21"/>
+          <w:szCs w:val="21"/>
+        </w:rPr>
+      </w:pPr>
+      <w:r>
+        <w:rPr>
+          <w:rFonts w:ascii="Consolas" w:eastAsia="Times New Roman" w:hAnsi="Consolas" w:cs="Times New Roman"/>
+          <w:color w:val="D4D4D4"/>
+          <w:sz w:val="21"/>
+          <w:szCs w:val="21"/>
+        </w:rPr>
+        <w:t>    </w:t>
+      </w:r>
+      <w:r>
+        <w:rPr>
+          <w:rFonts w:ascii="Consolas" w:eastAsia="Times New Roman" w:hAnsi="Consolas" w:cs="Times New Roman"/>
+          <w:color w:val="DCDCAA"/>
+          <w:sz w:val="21"/>
+          <w:szCs w:val="21"/>
+        </w:rPr>
+        <w:t>onComplete</w:t>
+      </w:r>
+      <w:r>
+        <w:rPr>
+          <w:rFonts w:ascii="Consolas" w:eastAsia="Times New Roman" w:hAnsi="Consolas" w:cs="Times New Roman"/>
+          <w:color w:val="9CDCFE"/>
+          <w:sz w:val="21"/>
+          <w:szCs w:val="21"/>
+        </w:rPr>
+        <w:t>:</w:t>
+      </w:r>
+      <w:r>
+        <w:rPr>
+          <w:rFonts w:ascii="Consolas" w:eastAsia="Times New Roman" w:hAnsi="Consolas" w:cs="Times New Roman"/>
+          <w:color w:val="D4D4D4"/>
+          <w:sz w:val="21"/>
+          <w:szCs w:val="21"/>
+        </w:rPr>
+        <w:t> </w:t>
+      </w:r>
+      <w:r>
+        <w:rPr>
+          <w:rFonts w:ascii="Consolas" w:eastAsia="Times New Roman" w:hAnsi="Consolas" w:cs="Times New Roman"/>
+          <w:color w:val="569CD6"/>
+          <w:sz w:val="21"/>
+          <w:szCs w:val="21"/>
+        </w:rPr>
+        <w:t>async</w:t>
+      </w:r>
+      <w:r>
+        <w:rPr>
+          <w:rFonts w:ascii="Consolas" w:eastAsia="Times New Roman" w:hAnsi="Consolas" w:cs="Times New Roman"/>
+          <w:color w:val="D4D4D4"/>
+          <w:sz w:val="21"/>
+          <w:szCs w:val="21"/>
+        </w:rPr>
+        <w:t> </w:t>
+      </w:r>
+      <w:r>
+        <w:rPr>
+          <w:rFonts w:ascii="Consolas" w:eastAsia="Times New Roman" w:hAnsi="Consolas" w:cs="Times New Roman"/>
+          <w:color w:val="569CD6"/>
+          <w:sz w:val="21"/>
+          <w:szCs w:val="21"/>
+        </w:rPr>
+        <w:t>function</w:t>
+      </w:r>
+      <w:r>
+        <w:rPr>
+          <w:rFonts w:ascii="Consolas" w:eastAsia="Times New Roman" w:hAnsi="Consolas" w:cs="Times New Roman"/>
+          <w:color w:val="D4D4D4"/>
+          <w:sz w:val="21"/>
+          <w:szCs w:val="21"/>
+        </w:rPr>
+        <w:t> () {</w:t>
+      </w:r>
+    </w:p>
+    <w:p>
+      <w:pPr>
+        <w:shd w:val="clear" w:color="auto" w:fill="1E1E1E"/>
+        <w:spacing w:after="0" w:line="285" w:lineRule="atLeast"/>
+        <w:rPr>
+          <w:rFonts w:ascii="Consolas" w:eastAsia="Times New Roman" w:hAnsi="Consolas" w:cs="Times New Roman"/>
+          <w:color w:val="D4D4D4"/>
+          <w:sz w:val="21"/>
+          <w:szCs w:val="21"/>
+        </w:rPr>
+      </w:pPr>
+      <w:r>
+        <w:rPr>
+          <w:rFonts w:ascii="Consolas" w:eastAsia="Times New Roman" w:hAnsi="Consolas" w:cs="Times New Roman"/>
+          <w:color w:val="D4D4D4"/>
+          <w:sz w:val="21"/>
+          <w:szCs w:val="21"/>
+        </w:rPr>
+        <w:t>        </w:t>
+      </w:r>
+      <w:r>
+        <w:rPr>
+          <w:rFonts w:ascii="Consolas" w:eastAsia="Times New Roman" w:hAnsi="Consolas" w:cs="Times New Roman"/>
+          <w:color w:val="C586C0"/>
+          <w:sz w:val="21"/>
+          <w:szCs w:val="21"/>
+        </w:rPr>
+        <w:t>await</w:t>
+      </w:r>
+      <w:r>
+        <w:rPr>
+          <w:rFonts w:ascii="Consolas" w:eastAsia="Times New Roman" w:hAnsi="Consolas" w:cs="Times New Roman"/>
+          <w:color w:val="D4D4D4"/>
+          <w:sz w:val="21"/>
+          <w:szCs w:val="21"/>
+        </w:rPr>
+        <w:t> </w:t>
+      </w:r>
+      <w:r>
+        <w:rPr>
+          <w:rFonts w:ascii="Consolas" w:eastAsia="Times New Roman" w:hAnsi="Consolas" w:cs="Times New Roman"/>
+          <w:color w:val="4EC9B0"/>
+          <w:sz w:val="21"/>
+          <w:szCs w:val="21"/>
+        </w:rPr>
+        <w:t>ConfigReport</w:t>
+      </w:r>
+      <w:r>
+        <w:rPr>
+          <w:rFonts w:ascii="Consolas" w:eastAsia="Times New Roman" w:hAnsi="Consolas" w:cs="Times New Roman"/>
+          <w:color w:val="D4D4D4"/>
+          <w:sz w:val="21"/>
+          <w:szCs w:val="21"/>
+        </w:rPr>
+        <w:t>.</w:t>
+      </w:r>
+      <w:r>
+        <w:rPr>
+          <w:rFonts w:ascii="Consolas" w:eastAsia="Times New Roman" w:hAnsi="Consolas" w:cs="Times New Roman"/>
+          <w:color w:val="DCDCAA"/>
+          <w:sz w:val="21"/>
+          <w:szCs w:val="21"/>
+        </w:rPr>
+        <w:t>setTimeReportFinish</w:t>
+      </w:r>
+      <w:r>
+        <w:rPr>
+          <w:rFonts w:ascii="Consolas" w:eastAsia="Times New Roman" w:hAnsi="Consolas" w:cs="Times New Roman"/>
+          <w:color w:val="D4D4D4"/>
+          <w:sz w:val="21"/>
+          <w:szCs w:val="21"/>
+        </w:rPr>
+        <w:t>();</w:t>
+      </w:r>
+    </w:p>
+    <w:p>
+      <w:pPr>
+        <w:shd w:val="clear" w:color="auto" w:fill="1E1E1E"/>
+        <w:spacing w:after="0" w:line="285" w:lineRule="atLeast"/>
+        <w:rPr>
+          <w:rFonts w:ascii="Consolas" w:eastAsia="Times New Roman" w:hAnsi="Consolas" w:cs="Times New Roman"/>
+          <w:color w:val="D4D4D4"/>
+          <w:sz w:val="21"/>
+          <w:szCs w:val="21"/>
+        </w:rPr>
+      </w:pPr>
+      <w:r>
+        <w:rPr>
+          <w:rFonts w:ascii="Consolas" w:eastAsia="Times New Roman" w:hAnsi="Consolas" w:cs="Times New Roman"/>
+          <w:color w:val="D4D4D4"/>
+          <w:sz w:val="21"/>
+          <w:szCs w:val="21"/>
+        </w:rPr>
+        <w:t>        </w:t>
+      </w:r>
+      <w:r>
+        <w:rPr>
+          <w:rFonts w:ascii="Consolas" w:eastAsia="Times New Roman" w:hAnsi="Consolas" w:cs="Times New Roman"/>
+          <w:color w:val="C586C0"/>
+          <w:sz w:val="21"/>
+          <w:szCs w:val="21"/>
+        </w:rPr>
+        <w:t>await</w:t>
+      </w:r>
+      <w:r>
+        <w:rPr>
+          <w:rFonts w:ascii="Consolas" w:eastAsia="Times New Roman" w:hAnsi="Consolas" w:cs="Times New Roman"/>
+          <w:color w:val="D4D4D4"/>
+          <w:sz w:val="21"/>
+          <w:szCs w:val="21"/>
+        </w:rPr>
+        <w:t> </w:t>
+      </w:r>
+      <w:r>
+        <w:rPr>
+          <w:rFonts w:ascii="Consolas" w:eastAsia="Times New Roman" w:hAnsi="Consolas" w:cs="Times New Roman"/>
+          <w:color w:val="4EC9B0"/>
+          <w:sz w:val="21"/>
+          <w:szCs w:val="21"/>
+        </w:rPr>
+        <w:t>HTMLBuilder</w:t>
+      </w:r>
+      <w:r>
+        <w:rPr>
+          <w:rFonts w:ascii="Consolas" w:eastAsia="Times New Roman" w:hAnsi="Consolas" w:cs="Times New Roman"/>
+          <w:color w:val="D4D4D4"/>
+          <w:sz w:val="21"/>
+          <w:szCs w:val="21"/>
+        </w:rPr>
+        <w:t>.</w:t>
+      </w:r>
+      <w:r>
+        <w:rPr>
+          <w:rFonts w:ascii="Consolas" w:eastAsia="Times New Roman" w:hAnsi="Consolas" w:cs="Times New Roman"/>
+          <w:color w:val="DCDCAA"/>
+          <w:sz w:val="21"/>
+          <w:szCs w:val="21"/>
+        </w:rPr>
+        <w:t>buildTemplate</w:t>
+      </w:r>
+      <w:r>
+        <w:rPr>
+          <w:rFonts w:ascii="Consolas" w:eastAsia="Times New Roman" w:hAnsi="Consolas" w:cs="Times New Roman"/>
+          <w:color w:val="D4D4D4"/>
+          <w:sz w:val="21"/>
+          <w:szCs w:val="21"/>
+        </w:rPr>
+        <w:t>();</w:t>
+      </w:r>
+    </w:p>
+    <w:p>
+      <w:pPr>
+        <w:shd w:val="clear" w:color="auto" w:fill="1E1E1E"/>
+        <w:spacing w:after="0" w:line="285" w:lineRule="atLeast"/>
+        <w:rPr>
+          <w:rFonts w:ascii="Consolas" w:eastAsia="Times New Roman" w:hAnsi="Consolas" w:cs="Times New Roman"/>
+          <w:color w:val="D4D4D4"/>
+          <w:sz w:val="21"/>
+          <w:szCs w:val="21"/>
+        </w:rPr>
+      </w:pPr>
+      <w:r>
+        <w:rPr>
+          <w:rFonts w:ascii="Consolas" w:eastAsia="Times New Roman" w:hAnsi="Consolas" w:cs="Times New Roman"/>
+          <w:color w:val="D4D4D4"/>
+          <w:sz w:val="21"/>
+          <w:szCs w:val="21"/>
+        </w:rPr>
+        <w:t>        </w:t>
+      </w:r>
+      <w:r>
+        <w:rPr>
+          <w:rFonts w:ascii="Consolas" w:eastAsia="Times New Roman" w:hAnsi="Consolas" w:cs="Times New Roman"/>
+          <w:color w:val="569CD6"/>
+          <w:sz w:val="21"/>
+          <w:szCs w:val="21"/>
+        </w:rPr>
+        <w:t>let</w:t>
+      </w:r>
+      <w:r>
+        <w:rPr>
+          <w:rFonts w:ascii="Consolas" w:eastAsia="Times New Roman" w:hAnsi="Consolas" w:cs="Times New Roman"/>
+          <w:color w:val="D4D4D4"/>
+          <w:sz w:val="21"/>
+          <w:szCs w:val="21"/>
+        </w:rPr>
+        <w:t> </w:t>
+      </w:r>
+      <w:r>
+        <w:rPr>
+          <w:rFonts w:ascii="Consolas" w:eastAsia="Times New Roman" w:hAnsi="Consolas" w:cs="Times New Roman"/>
+          <w:color w:val="9CDCFE"/>
+          <w:sz w:val="21"/>
+          <w:szCs w:val="21"/>
+        </w:rPr>
+        <w:t>exeID</w:t>
+      </w:r>
+      <w:r>
+        <w:rPr>
+          <w:rFonts w:ascii="Consolas" w:eastAsia="Times New Roman" w:hAnsi="Consolas" w:cs="Times New Roman"/>
+          <w:color w:val="D4D4D4"/>
+          <w:sz w:val="21"/>
+          <w:szCs w:val="21"/>
+        </w:rPr>
+        <w:t>: </w:t>
+      </w:r>
+      <w:r>
+        <w:rPr>
+          <w:rFonts w:ascii="Consolas" w:eastAsia="Times New Roman" w:hAnsi="Consolas" w:cs="Times New Roman"/>
+          <w:color w:val="4EC9B0"/>
+          <w:sz w:val="21"/>
+          <w:szCs w:val="21"/>
+        </w:rPr>
+        <w:t>number</w:t>
+      </w:r>
+      <w:r>
+        <w:rPr>
+          <w:rFonts w:ascii="Consolas" w:eastAsia="Times New Roman" w:hAnsi="Consolas" w:cs="Times New Roman"/>
+          <w:color w:val="D4D4D4"/>
+          <w:sz w:val="21"/>
+          <w:szCs w:val="21"/>
+        </w:rPr>
+        <w:t> = </w:t>
+      </w:r>
+      <w:r>
+        <w:rPr>
+          <w:rFonts w:ascii="Consolas" w:eastAsia="Times New Roman" w:hAnsi="Consolas" w:cs="Times New Roman"/>
+          <w:color w:val="C586C0"/>
+          <w:sz w:val="21"/>
+          <w:szCs w:val="21"/>
+        </w:rPr>
+        <w:t>await</w:t>
+      </w:r>
+      <w:r>
+        <w:rPr>
+          <w:rFonts w:ascii="Consolas" w:eastAsia="Times New Roman" w:hAnsi="Consolas" w:cs="Times New Roman"/>
+          <w:color w:val="D4D4D4"/>
+          <w:sz w:val="21"/>
+          <w:szCs w:val="21"/>
+        </w:rPr>
+        <w:t> </w:t>
+      </w:r>
+      <w:r>
+        <w:rPr>
+          <w:rFonts w:ascii="Consolas" w:eastAsia="Times New Roman" w:hAnsi="Consolas" w:cs="Times New Roman"/>
+          <w:color w:val="4EC9B0"/>
+          <w:sz w:val="21"/>
+          <w:szCs w:val="21"/>
+        </w:rPr>
+        <w:t>dbmySQL</w:t>
+      </w:r>
+      <w:r>
+        <w:rPr>
+          <w:rFonts w:ascii="Consolas" w:eastAsia="Times New Roman" w:hAnsi="Consolas" w:cs="Times New Roman"/>
+          <w:color w:val="D4D4D4"/>
+          <w:sz w:val="21"/>
+          <w:szCs w:val="21"/>
+        </w:rPr>
+        <w:t>.</w:t>
+      </w:r>
+      <w:r>
+        <w:rPr>
+          <w:rFonts w:ascii="Consolas" w:eastAsia="Times New Roman" w:hAnsi="Consolas" w:cs="Times New Roman"/>
+          <w:color w:val="DCDCAA"/>
+          <w:sz w:val="21"/>
+          <w:szCs w:val="21"/>
+        </w:rPr>
+        <w:t>addTestExecutionAssociations</w:t>
+      </w:r>
+      <w:r>
+        <w:rPr>
+          <w:rFonts w:ascii="Consolas" w:eastAsia="Times New Roman" w:hAnsi="Consolas" w:cs="Times New Roman"/>
+          <w:color w:val="D4D4D4"/>
+          <w:sz w:val="21"/>
+          <w:szCs w:val="21"/>
+        </w:rPr>
+        <w:t>();</w:t>
+      </w:r>
+    </w:p>
+    <w:p>
+      <w:pPr>
+        <w:shd w:val="clear" w:color="auto" w:fill="1E1E1E"/>
+        <w:spacing w:after="0" w:line="285" w:lineRule="atLeast"/>
+        <w:rPr>
+          <w:rFonts w:ascii="Consolas" w:eastAsia="Times New Roman" w:hAnsi="Consolas" w:cs="Times New Roman"/>
+          <w:color w:val="D4D4D4"/>
+          <w:sz w:val="21"/>
+          <w:szCs w:val="21"/>
+        </w:rPr>
+      </w:pPr>
+      <w:r>
+        <w:rPr>
+          <w:rFonts w:ascii="Consolas" w:eastAsia="Times New Roman" w:hAnsi="Consolas" w:cs="Times New Roman"/>
+          <w:color w:val="D4D4D4"/>
+          <w:sz w:val="21"/>
+          <w:szCs w:val="21"/>
+        </w:rPr>
+        <w:t>        </w:t>
+      </w:r>
+      <w:r>
+        <w:rPr>
+          <w:rFonts w:ascii="Consolas" w:eastAsia="Times New Roman" w:hAnsi="Consolas" w:cs="Times New Roman"/>
+          <w:color w:val="C586C0"/>
+          <w:sz w:val="21"/>
+          <w:szCs w:val="21"/>
+        </w:rPr>
+        <w:t>await</w:t>
+      </w:r>
+      <w:r>
+        <w:rPr>
+          <w:rFonts w:ascii="Consolas" w:eastAsia="Times New Roman" w:hAnsi="Consolas" w:cs="Times New Roman"/>
+          <w:color w:val="D4D4D4"/>
+          <w:sz w:val="21"/>
+          <w:szCs w:val="21"/>
+        </w:rPr>
+        <w:t> </w:t>
+      </w:r>
+      <w:r>
+        <w:rPr>
+          <w:rFonts w:ascii="Consolas" w:eastAsia="Times New Roman" w:hAnsi="Consolas" w:cs="Times New Roman"/>
+          <w:color w:val="4EC9B0"/>
+          <w:sz w:val="21"/>
+          <w:szCs w:val="21"/>
+        </w:rPr>
+        <w:t>XrayAPI</w:t>
+      </w:r>
+      <w:r>
+        <w:rPr>
+          <w:rFonts w:ascii="Consolas" w:eastAsia="Times New Roman" w:hAnsi="Consolas" w:cs="Times New Roman"/>
+          <w:color w:val="D4D4D4"/>
+          <w:sz w:val="21"/>
+          <w:szCs w:val="21"/>
+        </w:rPr>
+        <w:t>.</w:t>
+      </w:r>
+      <w:r>
+        <w:rPr>
+          <w:rFonts w:ascii="Consolas" w:eastAsia="Times New Roman" w:hAnsi="Consolas" w:cs="Times New Roman"/>
+          <w:color w:val="DCDCAA"/>
+          <w:sz w:val="21"/>
+          <w:szCs w:val="21"/>
+        </w:rPr>
+        <w:t>importResultTestExecution</w:t>
+      </w:r>
+      <w:r>
+        <w:rPr>
+          <w:rFonts w:ascii="Consolas" w:eastAsia="Times New Roman" w:hAnsi="Consolas" w:cs="Times New Roman"/>
+          <w:color w:val="D4D4D4"/>
+          <w:sz w:val="21"/>
+          <w:szCs w:val="21"/>
+        </w:rPr>
+        <w:t>();</w:t>
+      </w:r>
+    </w:p>
+    <w:p>
+      <w:pPr>
+        <w:shd w:val="clear" w:color="auto" w:fill="1E1E1E"/>
+        <w:spacing w:after="0" w:line="285" w:lineRule="atLeast"/>
+        <w:rPr>
+          <w:rFonts w:ascii="Consolas" w:eastAsia="Times New Roman" w:hAnsi="Consolas" w:cs="Times New Roman"/>
+          <w:color w:val="D4D4D4"/>
+          <w:sz w:val="21"/>
+          <w:szCs w:val="21"/>
+        </w:rPr>
+      </w:pPr>
+      <w:r>
+        <w:rPr>
+          <w:rFonts w:ascii="Consolas" w:eastAsia="Times New Roman" w:hAnsi="Consolas" w:cs="Times New Roman"/>
+          <w:color w:val="D4D4D4"/>
+          <w:sz w:val="21"/>
+          <w:szCs w:val="21"/>
+        </w:rPr>
+        <w:t>        </w:t>
+      </w:r>
+      <w:r>
+        <w:rPr>
+          <w:rFonts w:ascii="Consolas" w:eastAsia="Times New Roman" w:hAnsi="Consolas" w:cs="Times New Roman"/>
+          <w:color w:val="C586C0"/>
+          <w:sz w:val="21"/>
+          <w:szCs w:val="21"/>
+        </w:rPr>
+        <w:t>await</w:t>
+      </w:r>
+      <w:r>
+        <w:rPr>
+          <w:rFonts w:ascii="Consolas" w:eastAsia="Times New Roman" w:hAnsi="Consolas" w:cs="Times New Roman"/>
+          <w:color w:val="D4D4D4"/>
+          <w:sz w:val="21"/>
+          <w:szCs w:val="21"/>
+        </w:rPr>
+        <w:t> </w:t>
+      </w:r>
+      <w:r>
+        <w:rPr>
+          <w:rFonts w:ascii="Consolas" w:eastAsia="Times New Roman" w:hAnsi="Consolas" w:cs="Times New Roman"/>
+          <w:color w:val="4EC9B0"/>
+          <w:sz w:val="21"/>
+          <w:szCs w:val="21"/>
+        </w:rPr>
+        <w:t>dbmySQL</w:t>
+      </w:r>
+      <w:r>
+        <w:rPr>
+          <w:rFonts w:ascii="Consolas" w:eastAsia="Times New Roman" w:hAnsi="Consolas" w:cs="Times New Roman"/>
+          <w:color w:val="D4D4D4"/>
+          <w:sz w:val="21"/>
+          <w:szCs w:val="21"/>
+        </w:rPr>
+        <w:t>.</w:t>
+      </w:r>
+      <w:r>
+        <w:rPr>
+          <w:rFonts w:ascii="Consolas" w:eastAsia="Times New Roman" w:hAnsi="Consolas" w:cs="Times New Roman"/>
+          <w:color w:val="DCDCAA"/>
+          <w:sz w:val="21"/>
+          <w:szCs w:val="21"/>
+        </w:rPr>
+        <w:t>sendReport</w:t>
+      </w:r>
+      <w:r>
+        <w:rPr>
+          <w:rFonts w:ascii="Consolas" w:eastAsia="Times New Roman" w:hAnsi="Consolas" w:cs="Times New Roman"/>
+          <w:color w:val="D4D4D4"/>
+          <w:sz w:val="21"/>
+          <w:szCs w:val="21"/>
+        </w:rPr>
+        <w:t>(</w:t>
+      </w:r>
+      <w:r>
+        <w:rPr>
+          <w:rFonts w:ascii="Consolas" w:eastAsia="Times New Roman" w:hAnsi="Consolas" w:cs="Times New Roman"/>
+          <w:color w:val="9CDCFE"/>
+          <w:sz w:val="21"/>
+          <w:szCs w:val="21"/>
+        </w:rPr>
+        <w:t>exeID</w:t>
+      </w:r>
+      <w:r>
+        <w:rPr>
+          <w:rFonts w:ascii="Consolas" w:eastAsia="Times New Roman" w:hAnsi="Consolas" w:cs="Times New Roman"/>
+          <w:color w:val="D4D4D4"/>
+          <w:sz w:val="21"/>
+          <w:szCs w:val="21"/>
+        </w:rPr>
+        <w:t>)</w:t>
+      </w:r>
+    </w:p>
+    <w:p>
+      <w:pPr>
+        <w:shd w:val="clear" w:color="auto" w:fill="1E1E1E"/>
+        <w:spacing w:after="0" w:line="285" w:lineRule="atLeast"/>
+        <w:rPr>
+          <w:rFonts w:ascii="Consolas" w:eastAsia="Times New Roman" w:hAnsi="Consolas" w:cs="Times New Roman"/>
+          <w:color w:val="D4D4D4"/>
+          <w:sz w:val="21"/>
+          <w:szCs w:val="21"/>
+        </w:rPr>
+      </w:pPr>
+      <w:r>
+        <w:rPr>
+          <w:rFonts w:ascii="Consolas" w:eastAsia="Times New Roman" w:hAnsi="Consolas" w:cs="Times New Roman"/>
+          <w:color w:val="D4D4D4"/>
+          <w:sz w:val="21"/>
+          <w:szCs w:val="21"/>
+        </w:rPr>
+        <w:t>    },</w:t>
+      </w:r>
+    </w:p>
+    <w:p/>
+    <w:p/>
+    <w:p/>
+    <w:p>
+      <w:pPr>
+        <w:shd w:val="clear" w:color="auto" w:fill="1E1E1E"/>
+        <w:spacing w:after="0" w:line="285" w:lineRule="atLeast"/>
+        <w:rPr>
+          <w:rFonts w:ascii="Consolas" w:eastAsia="Times New Roman" w:hAnsi="Consolas" w:cs="Times New Roman"/>
+          <w:color w:val="D4D4D4"/>
+          <w:sz w:val="21"/>
+          <w:szCs w:val="21"/>
+        </w:rPr>
+      </w:pPr>
+      <w:r>
+        <w:rPr>
+          <w:rFonts w:ascii="Consolas" w:eastAsia="Times New Roman" w:hAnsi="Consolas" w:cs="Times New Roman"/>
+          <w:color w:val="D4D4D4"/>
+          <w:sz w:val="21"/>
+          <w:szCs w:val="21"/>
+        </w:rPr>
+        <w:t>    </w:t>
+      </w:r>
+      <w:r>
+        <w:rPr>
+          <w:rFonts w:ascii="Consolas" w:eastAsia="Times New Roman" w:hAnsi="Consolas" w:cs="Times New Roman"/>
+          <w:color w:val="9CDCFE"/>
+          <w:sz w:val="21"/>
+          <w:szCs w:val="21"/>
+        </w:rPr>
+        <w:t>framework:</w:t>
+      </w:r>
+      <w:r>
+        <w:rPr>
+          <w:rFonts w:ascii="Consolas" w:eastAsia="Times New Roman" w:hAnsi="Consolas" w:cs="Times New Roman"/>
+          <w:color w:val="D4D4D4"/>
+          <w:sz w:val="21"/>
+          <w:szCs w:val="21"/>
+        </w:rPr>
+        <w:t> </w:t>
+      </w:r>
+      <w:r>
+        <w:rPr>
+          <w:rFonts w:ascii="Consolas" w:eastAsia="Times New Roman" w:hAnsi="Consolas" w:cs="Times New Roman"/>
+          <w:color w:val="CE9178"/>
+          <w:sz w:val="21"/>
+          <w:szCs w:val="21"/>
+        </w:rPr>
+        <w:t>'jasmine'</w:t>
+      </w:r>
+      <w:r>
+        <w:rPr>
+          <w:rFonts w:ascii="Consolas" w:eastAsia="Times New Roman" w:hAnsi="Consolas" w:cs="Times New Roman"/>
+          <w:color w:val="D4D4D4"/>
+          <w:sz w:val="21"/>
+          <w:szCs w:val="21"/>
+        </w:rPr>
+        <w:t>,</w:t>
+      </w:r>
+    </w:p>
+    <w:p>
+      <w:pPr>
+        <w:shd w:val="clear" w:color="auto" w:fill="1E1E1E"/>
+        <w:spacing w:after="0" w:line="285" w:lineRule="atLeast"/>
+        <w:rPr>
+          <w:rFonts w:ascii="Consolas" w:eastAsia="Times New Roman" w:hAnsi="Consolas" w:cs="Times New Roman"/>
+          <w:color w:val="D4D4D4"/>
+          <w:sz w:val="21"/>
+          <w:szCs w:val="21"/>
+        </w:rPr>
+      </w:pPr>
+      <w:r>
+        <w:rPr>
+          <w:rFonts w:ascii="Consolas" w:eastAsia="Times New Roman" w:hAnsi="Consolas" w:cs="Times New Roman"/>
+          <w:color w:val="D4D4D4"/>
+          <w:sz w:val="21"/>
+          <w:szCs w:val="21"/>
+        </w:rPr>
+        <w:t>    </w:t>
+      </w:r>
+      <w:r>
+        <w:rPr>
+          <w:rFonts w:ascii="Consolas" w:eastAsia="Times New Roman" w:hAnsi="Consolas" w:cs="Times New Roman"/>
+          <w:color w:val="9CDCFE"/>
+          <w:sz w:val="21"/>
+          <w:szCs w:val="21"/>
+        </w:rPr>
+        <w:t>capabilities:</w:t>
+      </w:r>
+      <w:r>
+        <w:rPr>
+          <w:rFonts w:ascii="Consolas" w:eastAsia="Times New Roman" w:hAnsi="Consolas" w:cs="Times New Roman"/>
+          <w:color w:val="D4D4D4"/>
+          <w:sz w:val="21"/>
+          <w:szCs w:val="21"/>
+        </w:rPr>
+        <w:t> {</w:t>
+      </w:r>
+    </w:p>
+    <w:p>
+      <w:pPr>
+        <w:shd w:val="clear" w:color="auto" w:fill="1E1E1E"/>
+        <w:spacing w:after="0" w:line="285" w:lineRule="atLeast"/>
+        <w:rPr>
+          <w:rFonts w:ascii="Consolas" w:eastAsia="Times New Roman" w:hAnsi="Consolas" w:cs="Times New Roman"/>
+          <w:color w:val="D4D4D4"/>
+          <w:sz w:val="21"/>
+          <w:szCs w:val="21"/>
+        </w:rPr>
+      </w:pPr>
+      <w:r>
+        <w:rPr>
+          <w:rFonts w:ascii="Consolas" w:eastAsia="Times New Roman" w:hAnsi="Consolas" w:cs="Times New Roman"/>
+          <w:color w:val="D4D4D4"/>
+          <w:sz w:val="21"/>
+          <w:szCs w:val="21"/>
+        </w:rPr>
+        <w:t>        </w:t>
+      </w:r>
+      <w:r>
+        <w:rPr>
+          <w:rFonts w:ascii="Consolas" w:eastAsia="Times New Roman" w:hAnsi="Consolas" w:cs="Times New Roman"/>
+          <w:color w:val="9CDCFE"/>
+          <w:sz w:val="21"/>
+          <w:szCs w:val="21"/>
+        </w:rPr>
+        <w:t>browserName:</w:t>
+      </w:r>
+      <w:r>
+        <w:rPr>
+          <w:rFonts w:ascii="Consolas" w:eastAsia="Times New Roman" w:hAnsi="Consolas" w:cs="Times New Roman"/>
+          <w:color w:val="D4D4D4"/>
+          <w:sz w:val="21"/>
+          <w:szCs w:val="21"/>
+        </w:rPr>
+        <w:t> </w:t>
+      </w:r>
+      <w:r>
+        <w:rPr>
+          <w:rFonts w:ascii="Consolas" w:eastAsia="Times New Roman" w:hAnsi="Consolas" w:cs="Times New Roman"/>
+          <w:color w:val="CE9178"/>
+          <w:sz w:val="21"/>
+          <w:szCs w:val="21"/>
+        </w:rPr>
+        <w:t>`</w:t>
+      </w:r>
+      <w:r>
+        <w:rPr>
+          <w:rFonts w:ascii="Consolas" w:eastAsia="Times New Roman" w:hAnsi="Consolas" w:cs="Times New Roman"/>
+          <w:color w:val="569CD6"/>
+          <w:sz w:val="21"/>
+          <w:szCs w:val="21"/>
+        </w:rPr>
+        <w:t>${</w:t>
+      </w:r>
+      <w:r>
+        <w:rPr>
+          <w:rFonts w:ascii="Consolas" w:eastAsia="Times New Roman" w:hAnsi="Consolas" w:cs="Times New Roman"/>
+          <w:color w:val="4EC9B0"/>
+          <w:sz w:val="21"/>
+          <w:szCs w:val="21"/>
+        </w:rPr>
+        <w:t>TestRunInfo</w:t>
+      </w:r>
+      <w:r>
+        <w:rPr>
+          <w:rFonts w:ascii="Consolas" w:eastAsia="Times New Roman" w:hAnsi="Consolas" w:cs="Times New Roman"/>
+          <w:color w:val="D4D4D4"/>
+          <w:sz w:val="21"/>
+          <w:szCs w:val="21"/>
+        </w:rPr>
+        <w:t>.</w:t>
+      </w:r>
+      <w:r>
+        <w:rPr>
+          <w:rFonts w:ascii="Consolas" w:eastAsia="Times New Roman" w:hAnsi="Consolas" w:cs="Times New Roman"/>
+          <w:color w:val="9CDCFE"/>
+          <w:sz w:val="21"/>
+          <w:szCs w:val="21"/>
+        </w:rPr>
+        <w:t>browser</w:t>
+      </w:r>
+      <w:r>
+        <w:rPr>
+          <w:rFonts w:ascii="Consolas" w:eastAsia="Times New Roman" w:hAnsi="Consolas" w:cs="Times New Roman"/>
+          <w:color w:val="569CD6"/>
+          <w:sz w:val="21"/>
+          <w:szCs w:val="21"/>
+        </w:rPr>
+        <w:t>}</w:t>
+      </w:r>
+      <w:r>
+        <w:rPr>
+          <w:rFonts w:ascii="Consolas" w:eastAsia="Times New Roman" w:hAnsi="Consolas" w:cs="Times New Roman"/>
+          <w:color w:val="CE9178"/>
+          <w:sz w:val="21"/>
+          <w:szCs w:val="21"/>
+        </w:rPr>
+        <w:t>`</w:t>
+      </w:r>
+      <w:r>
+        <w:rPr>
+          <w:rFonts w:ascii="Consolas" w:eastAsia="Times New Roman" w:hAnsi="Consolas" w:cs="Times New Roman"/>
+          <w:color w:val="D4D4D4"/>
+          <w:sz w:val="21"/>
+          <w:szCs w:val="21"/>
+        </w:rPr>
+        <w:t>,</w:t>
+      </w:r>
+    </w:p>
+    <w:p>
+      <w:pPr>
+        <w:shd w:val="clear" w:color="auto" w:fill="1E1E1E"/>
+        <w:spacing w:after="0" w:line="285" w:lineRule="atLeast"/>
+        <w:rPr>
+          <w:rFonts w:ascii="Consolas" w:eastAsia="Times New Roman" w:hAnsi="Consolas" w:cs="Times New Roman"/>
+          <w:color w:val="D4D4D4"/>
+          <w:sz w:val="21"/>
+          <w:szCs w:val="21"/>
+        </w:rPr>
+      </w:pPr>
+      <w:r>
+        <w:rPr>
+          <w:rFonts w:ascii="Consolas" w:eastAsia="Times New Roman" w:hAnsi="Consolas" w:cs="Times New Roman"/>
+          <w:color w:val="D4D4D4"/>
+          <w:sz w:val="21"/>
+          <w:szCs w:val="21"/>
+        </w:rPr>
+        <w:t>    },</w:t>
+      </w:r>
+    </w:p>
+    <w:p/>
+    <w:p/>
+    <w:p/>
+    <w:p>
+      <w:pPr>
+        <w:shd w:val="clear" w:color="auto" w:fill="1E1E1E"/>
+        <w:spacing w:after="0" w:line="285" w:lineRule="atLeast"/>
+        <w:rPr>
+          <w:rFonts w:ascii="Consolas" w:eastAsia="Times New Roman" w:hAnsi="Consolas" w:cs="Times New Roman"/>
+          <w:color w:val="D4D4D4"/>
+          <w:sz w:val="21"/>
+          <w:szCs w:val="21"/>
+        </w:rPr>
+      </w:pPr>
+      <w:r>
+        <w:rPr>
+          <w:rFonts w:ascii="Consolas" w:eastAsia="Times New Roman" w:hAnsi="Consolas" w:cs="Times New Roman"/>
+          <w:color w:val="D4D4D4"/>
+          <w:sz w:val="21"/>
+          <w:szCs w:val="21"/>
+        </w:rPr>
+        <w:t>    </w:t>
+      </w:r>
+      <w:r>
+        <w:rPr>
+          <w:rFonts w:ascii="Consolas" w:eastAsia="Times New Roman" w:hAnsi="Consolas" w:cs="Times New Roman"/>
+          <w:color w:val="9CDCFE"/>
+          <w:sz w:val="21"/>
+          <w:szCs w:val="21"/>
+        </w:rPr>
+        <w:t>directConnect:</w:t>
+      </w:r>
+      <w:r>
+        <w:rPr>
+          <w:rFonts w:ascii="Consolas" w:eastAsia="Times New Roman" w:hAnsi="Consolas" w:cs="Times New Roman"/>
+          <w:color w:val="D4D4D4"/>
+          <w:sz w:val="21"/>
+          <w:szCs w:val="21"/>
+        </w:rPr>
+        <w:t> </w:t>
+      </w:r>
+      <w:r>
+        <w:rPr>
+          <w:rFonts w:ascii="Consolas" w:eastAsia="Times New Roman" w:hAnsi="Consolas" w:cs="Times New Roman"/>
+          <w:color w:val="4EC9B0"/>
+          <w:sz w:val="21"/>
+          <w:szCs w:val="21"/>
+        </w:rPr>
+        <w:t>TestRunInfo</w:t>
+      </w:r>
+      <w:r>
+        <w:rPr>
+          <w:rFonts w:ascii="Consolas" w:eastAsia="Times New Roman" w:hAnsi="Consolas" w:cs="Times New Roman"/>
+          <w:color w:val="D4D4D4"/>
+          <w:sz w:val="21"/>
+          <w:szCs w:val="21"/>
+        </w:rPr>
+        <w:t>.</w:t>
+      </w:r>
+      <w:r>
+        <w:rPr>
+          <w:rFonts w:ascii="Consolas" w:eastAsia="Times New Roman" w:hAnsi="Consolas" w:cs="Times New Roman"/>
+          <w:color w:val="9CDCFE"/>
+          <w:sz w:val="21"/>
+          <w:szCs w:val="21"/>
+        </w:rPr>
+        <w:t>stateOfDirectConnect</w:t>
+      </w:r>
+      <w:r>
+        <w:rPr>
+          <w:rFonts w:ascii="Consolas" w:eastAsia="Times New Roman" w:hAnsi="Consolas" w:cs="Times New Roman"/>
+          <w:color w:val="D4D4D4"/>
+          <w:sz w:val="21"/>
+          <w:szCs w:val="21"/>
+        </w:rPr>
+        <w:t>,</w:t>
+      </w:r>
+    </w:p>
+    <w:p>
+      <w:pPr>
+        <w:shd w:val="clear" w:color="auto" w:fill="1E1E1E"/>
+        <w:spacing w:after="0" w:line="285" w:lineRule="atLeast"/>
+        <w:rPr>
+          <w:rFonts w:ascii="Consolas" w:eastAsia="Times New Roman" w:hAnsi="Consolas" w:cs="Times New Roman"/>
+          <w:color w:val="D4D4D4"/>
+          <w:sz w:val="21"/>
+          <w:szCs w:val="21"/>
+        </w:rPr>
+      </w:pPr>
+      <w:r>
+        <w:rPr>
+          <w:rFonts w:ascii="Consolas" w:eastAsia="Times New Roman" w:hAnsi="Consolas" w:cs="Times New Roman"/>
+          <w:color w:val="D4D4D4"/>
+          <w:sz w:val="21"/>
+          <w:szCs w:val="21"/>
+        </w:rPr>
+        <w:t>    </w:t>
+      </w:r>
+      <w:r>
+        <w:rPr>
+          <w:rFonts w:ascii="Consolas" w:eastAsia="Times New Roman" w:hAnsi="Consolas" w:cs="Times New Roman"/>
+          <w:color w:val="9CDCFE"/>
+          <w:sz w:val="21"/>
+          <w:szCs w:val="21"/>
+        </w:rPr>
+        <w:t>SELENIUM_PROMISE_MANAGER:</w:t>
+      </w:r>
+      <w:r>
+        <w:rPr>
+          <w:rFonts w:ascii="Consolas" w:eastAsia="Times New Roman" w:hAnsi="Consolas" w:cs="Times New Roman"/>
+          <w:color w:val="D4D4D4"/>
+          <w:sz w:val="21"/>
+          <w:szCs w:val="21"/>
+        </w:rPr>
+        <w:t> </w:t>
+      </w:r>
+      <w:r>
+        <w:rPr>
+          <w:rFonts w:ascii="Consolas" w:eastAsia="Times New Roman" w:hAnsi="Consolas" w:cs="Times New Roman"/>
+          <w:color w:val="569CD6"/>
+          <w:sz w:val="21"/>
+          <w:szCs w:val="21"/>
+        </w:rPr>
+        <w:t>false</w:t>
+      </w:r>
+      <w:r>
+        <w:rPr>
+          <w:rFonts w:ascii="Consolas" w:eastAsia="Times New Roman" w:hAnsi="Consolas" w:cs="Times New Roman"/>
+          <w:color w:val="D4D4D4"/>
+          <w:sz w:val="21"/>
+          <w:szCs w:val="21"/>
+        </w:rPr>
+        <w:t>,    </w:t>
+      </w:r>
+    </w:p>
+    <w:p>
+      <w:pPr>
+        <w:shd w:val="clear" w:color="auto" w:fill="1E1E1E"/>
+        <w:spacing w:after="0" w:line="285" w:lineRule="atLeast"/>
+        <w:rPr>
+          <w:rFonts w:ascii="Consolas" w:eastAsia="Times New Roman" w:hAnsi="Consolas" w:cs="Times New Roman"/>
+          <w:color w:val="D4D4D4"/>
+          <w:sz w:val="21"/>
+          <w:szCs w:val="21"/>
+        </w:rPr>
+      </w:pPr>
+      <w:r>
+        <w:rPr>
+          <w:rFonts w:ascii="Consolas" w:eastAsia="Times New Roman" w:hAnsi="Consolas" w:cs="Times New Roman"/>
+          <w:color w:val="D4D4D4"/>
+          <w:sz w:val="21"/>
+          <w:szCs w:val="21"/>
+        </w:rPr>
+        <w:t>    </w:t>
+      </w:r>
+      <w:r>
+        <w:rPr>
+          <w:rFonts w:ascii="Consolas" w:eastAsia="Times New Roman" w:hAnsi="Consolas" w:cs="Times New Roman"/>
+          <w:color w:val="9CDCFE"/>
+          <w:sz w:val="21"/>
+          <w:szCs w:val="21"/>
+        </w:rPr>
+        <w:t>specs:</w:t>
+      </w:r>
+      <w:r>
+        <w:rPr>
+          <w:rFonts w:ascii="Consolas" w:eastAsia="Times New Roman" w:hAnsi="Consolas" w:cs="Times New Roman"/>
+          <w:color w:val="D4D4D4"/>
+          <w:sz w:val="21"/>
+          <w:szCs w:val="21"/>
+        </w:rPr>
+        <w:t> [</w:t>
+      </w:r>
+    </w:p>
+    <w:p>
+      <w:pPr>
+        <w:shd w:val="clear" w:color="auto" w:fill="1E1E1E"/>
+        <w:spacing w:after="0" w:line="285" w:lineRule="atLeast"/>
+        <w:rPr>
+          <w:rFonts w:ascii="Consolas" w:eastAsia="Times New Roman" w:hAnsi="Consolas" w:cs="Times New Roman"/>
+          <w:color w:val="D4D4D4"/>
+          <w:sz w:val="21"/>
+          <w:szCs w:val="21"/>
+        </w:rPr>
+      </w:pPr>
+      <w:r>
+        <w:rPr>
+          <w:rFonts w:ascii="Consolas" w:eastAsia="Times New Roman" w:hAnsi="Consolas" w:cs="Times New Roman"/>
+          <w:color w:val="D4D4D4"/>
+          <w:sz w:val="21"/>
+          <w:szCs w:val="21"/>
+        </w:rPr>
+        <w:t>        </w:t>
+      </w:r>
+      <w:r>
+        <w:rPr>
+          <w:rFonts w:ascii="Consolas" w:eastAsia="Times New Roman" w:hAnsi="Consolas" w:cs="Times New Roman"/>
+          <w:color w:val="CE9178"/>
+          <w:sz w:val="21"/>
+          <w:szCs w:val="21"/>
+        </w:rPr>
+        <w:t>`</w:t>
+      </w:r>
+      <w:r>
+        <w:rPr>
+          <w:rFonts w:ascii="Consolas" w:eastAsia="Times New Roman" w:hAnsi="Consolas" w:cs="Times New Roman"/>
+          <w:color w:val="569CD6"/>
+          <w:sz w:val="21"/>
+          <w:szCs w:val="21"/>
+        </w:rPr>
+        <w:t>${</w:t>
+      </w:r>
+      <w:r>
+        <w:rPr>
+          <w:rFonts w:ascii="Consolas" w:eastAsia="Times New Roman" w:hAnsi="Consolas" w:cs="Times New Roman"/>
+          <w:color w:val="4EC9B0"/>
+          <w:sz w:val="21"/>
+          <w:szCs w:val="21"/>
+        </w:rPr>
+        <w:t>ProjectPath</w:t>
+      </w:r>
+      <w:r>
+        <w:rPr>
+          <w:rFonts w:ascii="Consolas" w:eastAsia="Times New Roman" w:hAnsi="Consolas" w:cs="Times New Roman"/>
+          <w:color w:val="D4D4D4"/>
+          <w:sz w:val="21"/>
+          <w:szCs w:val="21"/>
+        </w:rPr>
+        <w:t>.</w:t>
+      </w:r>
+      <w:r>
+        <w:rPr>
+          <w:rFonts w:ascii="Consolas" w:eastAsia="Times New Roman" w:hAnsi="Consolas" w:cs="Times New Roman"/>
+          <w:color w:val="9CDCFE"/>
+          <w:sz w:val="21"/>
+          <w:szCs w:val="21"/>
+        </w:rPr>
+        <w:t>testCases</w:t>
+      </w:r>
+      <w:r>
+        <w:rPr>
+          <w:rFonts w:ascii="Consolas" w:eastAsia="Times New Roman" w:hAnsi="Consolas" w:cs="Times New Roman"/>
+          <w:color w:val="569CD6"/>
+          <w:sz w:val="21"/>
+          <w:szCs w:val="21"/>
+        </w:rPr>
+        <w:t>}</w:t>
+      </w:r>
+      <w:r>
+        <w:rPr>
+          <w:rFonts w:ascii="Consolas" w:eastAsia="Times New Roman" w:hAnsi="Consolas" w:cs="Times New Roman"/>
+          <w:color w:val="CE9178"/>
+          <w:sz w:val="21"/>
+          <w:szCs w:val="21"/>
+        </w:rPr>
+        <w:t>/CXone/sanity/469642.js`</w:t>
+      </w:r>
+      <w:r>
+        <w:rPr>
+          <w:rFonts w:ascii="Consolas" w:eastAsia="Times New Roman" w:hAnsi="Consolas" w:cs="Times New Roman"/>
+          <w:color w:val="D4D4D4"/>
+          <w:sz w:val="21"/>
+          <w:szCs w:val="21"/>
+        </w:rPr>
+        <w:t>, </w:t>
+      </w:r>
+      <w:r>
+        <w:rPr>
+          <w:rFonts w:ascii="Consolas" w:eastAsia="Times New Roman" w:hAnsi="Consolas" w:cs="Times New Roman"/>
+          <w:color w:val="6A9955"/>
+          <w:sz w:val="21"/>
+          <w:szCs w:val="21"/>
+        </w:rPr>
+        <w:t>// Impersonate and configure</w:t>
+      </w:r>
+    </w:p>
+    <w:p>
+      <w:pPr>
+        <w:shd w:val="clear" w:color="auto" w:fill="1E1E1E"/>
+        <w:spacing w:after="0" w:line="285" w:lineRule="atLeast"/>
+        <w:rPr>
+          <w:rFonts w:ascii="Consolas" w:eastAsia="Times New Roman" w:hAnsi="Consolas" w:cs="Times New Roman"/>
+          <w:color w:val="D4D4D4"/>
+          <w:sz w:val="21"/>
+          <w:szCs w:val="21"/>
+        </w:rPr>
+      </w:pPr>
+      <w:r>
+        <w:rPr>
+          <w:rFonts w:ascii="Consolas" w:eastAsia="Times New Roman" w:hAnsi="Consolas" w:cs="Times New Roman"/>
+          <w:color w:val="D4D4D4"/>
+          <w:sz w:val="21"/>
+          <w:szCs w:val="21"/>
+        </w:rPr>
+        <w:t>        </w:t>
+      </w:r>
+      <w:r>
+        <w:rPr>
+          <w:rFonts w:ascii="Consolas" w:eastAsia="Times New Roman" w:hAnsi="Consolas" w:cs="Times New Roman"/>
+          <w:color w:val="CE9178"/>
+          <w:sz w:val="21"/>
+          <w:szCs w:val="21"/>
+        </w:rPr>
+        <w:t>`</w:t>
+      </w:r>
+      <w:r>
+        <w:rPr>
+          <w:rFonts w:ascii="Consolas" w:eastAsia="Times New Roman" w:hAnsi="Consolas" w:cs="Times New Roman"/>
+          <w:color w:val="569CD6"/>
+          <w:sz w:val="21"/>
+          <w:szCs w:val="21"/>
+        </w:rPr>
+        <w:t>${</w:t>
+      </w:r>
+      <w:r>
+        <w:rPr>
+          <w:rFonts w:ascii="Consolas" w:eastAsia="Times New Roman" w:hAnsi="Consolas" w:cs="Times New Roman"/>
+          <w:color w:val="4EC9B0"/>
+          <w:sz w:val="21"/>
+          <w:szCs w:val="21"/>
+        </w:rPr>
+        <w:t>ProjectPath</w:t>
+      </w:r>
+      <w:r>
+        <w:rPr>
+          <w:rFonts w:ascii="Consolas" w:eastAsia="Times New Roman" w:hAnsi="Consolas" w:cs="Times New Roman"/>
+          <w:color w:val="D4D4D4"/>
+          <w:sz w:val="21"/>
+          <w:szCs w:val="21"/>
+        </w:rPr>
+        <w:t>.</w:t>
+      </w:r>
+      <w:r>
+        <w:rPr>
+          <w:rFonts w:ascii="Consolas" w:eastAsia="Times New Roman" w:hAnsi="Consolas" w:cs="Times New Roman"/>
+          <w:color w:val="9CDCFE"/>
+          <w:sz w:val="21"/>
+          <w:szCs w:val="21"/>
+        </w:rPr>
+        <w:t>testCases</w:t>
+      </w:r>
+      <w:r>
+        <w:rPr>
+          <w:rFonts w:ascii="Consolas" w:eastAsia="Times New Roman" w:hAnsi="Consolas" w:cs="Times New Roman"/>
+          <w:color w:val="569CD6"/>
+          <w:sz w:val="21"/>
+          <w:szCs w:val="21"/>
+        </w:rPr>
+        <w:t>}</w:t>
+      </w:r>
+      <w:r>
+        <w:rPr>
+          <w:rFonts w:ascii="Consolas" w:eastAsia="Times New Roman" w:hAnsi="Consolas" w:cs="Times New Roman"/>
+          <w:color w:val="CE9178"/>
+          <w:sz w:val="21"/>
+          <w:szCs w:val="21"/>
+        </w:rPr>
+        <w:t>/CXone/sanity/449554.js`</w:t>
+      </w:r>
+      <w:r>
+        <w:rPr>
+          <w:rFonts w:ascii="Consolas" w:eastAsia="Times New Roman" w:hAnsi="Consolas" w:cs="Times New Roman"/>
+          <w:color w:val="D4D4D4"/>
+          <w:sz w:val="21"/>
+          <w:szCs w:val="21"/>
+        </w:rPr>
+        <w:t>, </w:t>
+      </w:r>
+      <w:r>
+        <w:rPr>
+          <w:rFonts w:ascii="Consolas" w:eastAsia="Times New Roman" w:hAnsi="Consolas" w:cs="Times New Roman"/>
+          <w:color w:val="6A9955"/>
+          <w:sz w:val="21"/>
+          <w:szCs w:val="21"/>
+        </w:rPr>
+        <w:t>// Inbound Call Agent hangs up call</w:t>
+      </w:r>
+    </w:p>
+    <w:p>
+      <w:pPr>
+        <w:shd w:val="clear" w:color="auto" w:fill="1E1E1E"/>
+        <w:spacing w:after="0" w:line="285" w:lineRule="atLeast"/>
+        <w:rPr>
+          <w:rFonts w:ascii="Consolas" w:eastAsia="Times New Roman" w:hAnsi="Consolas" w:cs="Times New Roman"/>
+          <w:color w:val="D4D4D4"/>
+          <w:sz w:val="21"/>
+          <w:szCs w:val="21"/>
+        </w:rPr>
+      </w:pPr>
+      <w:r>
+        <w:rPr>
+          <w:rFonts w:ascii="Consolas" w:eastAsia="Times New Roman" w:hAnsi="Consolas" w:cs="Times New Roman"/>
+          <w:color w:val="D4D4D4"/>
+          <w:sz w:val="21"/>
+          <w:szCs w:val="21"/>
+        </w:rPr>
+        <w:t>        </w:t>
+      </w:r>
+      <w:r>
+        <w:rPr>
+          <w:rFonts w:ascii="Consolas" w:eastAsia="Times New Roman" w:hAnsi="Consolas" w:cs="Times New Roman"/>
+          <w:color w:val="CE9178"/>
+          <w:sz w:val="21"/>
+          <w:szCs w:val="21"/>
+        </w:rPr>
+        <w:t>`</w:t>
+      </w:r>
+      <w:r>
+        <w:rPr>
+          <w:rFonts w:ascii="Consolas" w:eastAsia="Times New Roman" w:hAnsi="Consolas" w:cs="Times New Roman"/>
+          <w:color w:val="569CD6"/>
+          <w:sz w:val="21"/>
+          <w:szCs w:val="21"/>
+        </w:rPr>
+        <w:t>${</w:t>
+      </w:r>
+      <w:r>
+        <w:rPr>
+          <w:rFonts w:ascii="Consolas" w:eastAsia="Times New Roman" w:hAnsi="Consolas" w:cs="Times New Roman"/>
+          <w:color w:val="4EC9B0"/>
+          <w:sz w:val="21"/>
+          <w:szCs w:val="21"/>
+        </w:rPr>
+        <w:t>ProjectPath</w:t>
+      </w:r>
+      <w:r>
+        <w:rPr>
+          <w:rFonts w:ascii="Consolas" w:eastAsia="Times New Roman" w:hAnsi="Consolas" w:cs="Times New Roman"/>
+          <w:color w:val="D4D4D4"/>
+          <w:sz w:val="21"/>
+          <w:szCs w:val="21"/>
+        </w:rPr>
+        <w:t>.</w:t>
+      </w:r>
+      <w:r>
+        <w:rPr>
+          <w:rFonts w:ascii="Consolas" w:eastAsia="Times New Roman" w:hAnsi="Consolas" w:cs="Times New Roman"/>
+          <w:color w:val="9CDCFE"/>
+          <w:sz w:val="21"/>
+          <w:szCs w:val="21"/>
+        </w:rPr>
+        <w:t>testCases</w:t>
+      </w:r>
+      <w:r>
+        <w:rPr>
+          <w:rFonts w:ascii="Consolas" w:eastAsia="Times New Roman" w:hAnsi="Consolas" w:cs="Times New Roman"/>
+          <w:color w:val="569CD6"/>
+          <w:sz w:val="21"/>
+          <w:szCs w:val="21"/>
+        </w:rPr>
+        <w:t>}</w:t>
+      </w:r>
+      <w:r>
+        <w:rPr>
+          <w:rFonts w:ascii="Consolas" w:eastAsia="Times New Roman" w:hAnsi="Consolas" w:cs="Times New Roman"/>
+          <w:color w:val="CE9178"/>
+          <w:sz w:val="21"/>
+          <w:szCs w:val="21"/>
+        </w:rPr>
+        <w:t>/CXone/sanity/449552.js`</w:t>
+      </w:r>
+      <w:r>
+        <w:rPr>
+          <w:rFonts w:ascii="Consolas" w:eastAsia="Times New Roman" w:hAnsi="Consolas" w:cs="Times New Roman"/>
+          <w:color w:val="D4D4D4"/>
+          <w:sz w:val="21"/>
+          <w:szCs w:val="21"/>
+        </w:rPr>
+        <w:t>, </w:t>
+      </w:r>
+      <w:r>
+        <w:rPr>
+          <w:rFonts w:ascii="Consolas" w:eastAsia="Times New Roman" w:hAnsi="Consolas" w:cs="Times New Roman"/>
+          <w:color w:val="6A9955"/>
+          <w:sz w:val="21"/>
+          <w:szCs w:val="21"/>
+        </w:rPr>
+        <w:t>// Create new employee</w:t>
+      </w:r>
+    </w:p>
+    <w:p>
+      <w:pPr>
+        <w:shd w:val="clear" w:color="auto" w:fill="1E1E1E"/>
+        <w:spacing w:after="0" w:line="285" w:lineRule="atLeast"/>
+        <w:rPr>
+          <w:rFonts w:ascii="Consolas" w:eastAsia="Times New Roman" w:hAnsi="Consolas" w:cs="Times New Roman"/>
+          <w:color w:val="D4D4D4"/>
+          <w:sz w:val="21"/>
+          <w:szCs w:val="21"/>
+        </w:rPr>
+      </w:pPr>
+      <w:r>
+        <w:rPr>
+          <w:rFonts w:ascii="Consolas" w:eastAsia="Times New Roman" w:hAnsi="Consolas" w:cs="Times New Roman"/>
+          <w:color w:val="D4D4D4"/>
+          <w:sz w:val="21"/>
+          <w:szCs w:val="21"/>
+        </w:rPr>
+        <w:t>        </w:t>
+      </w:r>
+      <w:r>
+        <w:rPr>
+          <w:rFonts w:ascii="Consolas" w:eastAsia="Times New Roman" w:hAnsi="Consolas" w:cs="Times New Roman"/>
+          <w:color w:val="CE9178"/>
+          <w:sz w:val="21"/>
+          <w:szCs w:val="21"/>
+        </w:rPr>
+        <w:t>`</w:t>
+      </w:r>
+      <w:r>
+        <w:rPr>
+          <w:rFonts w:ascii="Consolas" w:eastAsia="Times New Roman" w:hAnsi="Consolas" w:cs="Times New Roman"/>
+          <w:color w:val="569CD6"/>
+          <w:sz w:val="21"/>
+          <w:szCs w:val="21"/>
+        </w:rPr>
+        <w:t>${</w:t>
+      </w:r>
+      <w:r>
+        <w:rPr>
+          <w:rFonts w:ascii="Consolas" w:eastAsia="Times New Roman" w:hAnsi="Consolas" w:cs="Times New Roman"/>
+          <w:color w:val="4EC9B0"/>
+          <w:sz w:val="21"/>
+          <w:szCs w:val="21"/>
+        </w:rPr>
+        <w:t>ProjectPath</w:t>
+      </w:r>
+      <w:r>
+        <w:rPr>
+          <w:rFonts w:ascii="Consolas" w:eastAsia="Times New Roman" w:hAnsi="Consolas" w:cs="Times New Roman"/>
+          <w:color w:val="D4D4D4"/>
+          <w:sz w:val="21"/>
+          <w:szCs w:val="21"/>
+        </w:rPr>
+        <w:t>.</w:t>
+      </w:r>
+      <w:r>
+        <w:rPr>
+          <w:rFonts w:ascii="Consolas" w:eastAsia="Times New Roman" w:hAnsi="Consolas" w:cs="Times New Roman"/>
+          <w:color w:val="9CDCFE"/>
+          <w:sz w:val="21"/>
+          <w:szCs w:val="21"/>
+        </w:rPr>
+        <w:t>testCases</w:t>
+      </w:r>
+      <w:r>
+        <w:rPr>
+          <w:rFonts w:ascii="Consolas" w:eastAsia="Times New Roman" w:hAnsi="Consolas" w:cs="Times New Roman"/>
+          <w:color w:val="569CD6"/>
+          <w:sz w:val="21"/>
+          <w:szCs w:val="21"/>
+        </w:rPr>
+        <w:t>}</w:t>
+      </w:r>
+      <w:r>
+        <w:rPr>
+          <w:rFonts w:ascii="Consolas" w:eastAsia="Times New Roman" w:hAnsi="Consolas" w:cs="Times New Roman"/>
+          <w:color w:val="CE9178"/>
+          <w:sz w:val="21"/>
+          <w:szCs w:val="21"/>
+        </w:rPr>
+        <w:t>/CXone/sanity/449558.js`</w:t>
+      </w:r>
+      <w:r>
+        <w:rPr>
+          <w:rFonts w:ascii="Consolas" w:eastAsia="Times New Roman" w:hAnsi="Consolas" w:cs="Times New Roman"/>
+          <w:color w:val="D4D4D4"/>
+          <w:sz w:val="21"/>
+          <w:szCs w:val="21"/>
+        </w:rPr>
+        <w:t>, </w:t>
+      </w:r>
+      <w:r>
+        <w:rPr>
+          <w:rFonts w:ascii="Consolas" w:eastAsia="Times New Roman" w:hAnsi="Consolas" w:cs="Times New Roman"/>
+          <w:color w:val="6A9955"/>
+          <w:sz w:val="21"/>
+          <w:szCs w:val="21"/>
+        </w:rPr>
+        <w:t>// Outbound call Agent hangs up call</w:t>
+      </w:r>
+    </w:p>
+    <w:p>
+      <w:pPr>
+        <w:shd w:val="clear" w:color="auto" w:fill="1E1E1E"/>
+        <w:spacing w:after="0" w:line="285" w:lineRule="atLeast"/>
+        <w:rPr>
+          <w:rFonts w:ascii="Consolas" w:eastAsia="Times New Roman" w:hAnsi="Consolas" w:cs="Times New Roman"/>
+          <w:color w:val="D4D4D4"/>
+          <w:sz w:val="21"/>
+          <w:szCs w:val="21"/>
+        </w:rPr>
+      </w:pPr>
+      <w:r>
+        <w:rPr>
+          <w:rFonts w:ascii="Consolas" w:eastAsia="Times New Roman" w:hAnsi="Consolas" w:cs="Times New Roman"/>
+          <w:color w:val="D4D4D4"/>
+          <w:sz w:val="21"/>
+          <w:szCs w:val="21"/>
+        </w:rPr>
+        <w:t>        </w:t>
+      </w:r>
+      <w:r>
+        <w:rPr>
+          <w:rFonts w:ascii="Consolas" w:eastAsia="Times New Roman" w:hAnsi="Consolas" w:cs="Times New Roman"/>
+          <w:color w:val="CE9178"/>
+          <w:sz w:val="21"/>
+          <w:szCs w:val="21"/>
+        </w:rPr>
+        <w:t>`</w:t>
+      </w:r>
+      <w:r>
+        <w:rPr>
+          <w:rFonts w:ascii="Consolas" w:eastAsia="Times New Roman" w:hAnsi="Consolas" w:cs="Times New Roman"/>
+          <w:color w:val="569CD6"/>
+          <w:sz w:val="21"/>
+          <w:szCs w:val="21"/>
+        </w:rPr>
+        <w:t>${</w:t>
+      </w:r>
+      <w:r>
+        <w:rPr>
+          <w:rFonts w:ascii="Consolas" w:eastAsia="Times New Roman" w:hAnsi="Consolas" w:cs="Times New Roman"/>
+          <w:color w:val="4EC9B0"/>
+          <w:sz w:val="21"/>
+          <w:szCs w:val="21"/>
+        </w:rPr>
+        <w:t>ProjectPath</w:t>
+      </w:r>
+      <w:r>
+        <w:rPr>
+          <w:rFonts w:ascii="Consolas" w:eastAsia="Times New Roman" w:hAnsi="Consolas" w:cs="Times New Roman"/>
+          <w:color w:val="D4D4D4"/>
+          <w:sz w:val="21"/>
+          <w:szCs w:val="21"/>
+        </w:rPr>
+        <w:t>.</w:t>
+      </w:r>
+      <w:r>
+        <w:rPr>
+          <w:rFonts w:ascii="Consolas" w:eastAsia="Times New Roman" w:hAnsi="Consolas" w:cs="Times New Roman"/>
+          <w:color w:val="9CDCFE"/>
+          <w:sz w:val="21"/>
+          <w:szCs w:val="21"/>
+        </w:rPr>
+        <w:t>testCases</w:t>
+      </w:r>
+      <w:r>
+        <w:rPr>
+          <w:rFonts w:ascii="Consolas" w:eastAsia="Times New Roman" w:hAnsi="Consolas" w:cs="Times New Roman"/>
+          <w:color w:val="569CD6"/>
+          <w:sz w:val="21"/>
+          <w:szCs w:val="21"/>
+        </w:rPr>
+        <w:t>}</w:t>
+      </w:r>
+      <w:r>
+        <w:rPr>
+          <w:rFonts w:ascii="Consolas" w:eastAsia="Times New Roman" w:hAnsi="Consolas" w:cs="Times New Roman"/>
+          <w:color w:val="CE9178"/>
+          <w:sz w:val="21"/>
+          <w:szCs w:val="21"/>
+        </w:rPr>
+        <w:t>/CXone/sanity/449556.js`</w:t>
+      </w:r>
+      <w:r>
+        <w:rPr>
+          <w:rFonts w:ascii="Consolas" w:eastAsia="Times New Roman" w:hAnsi="Consolas" w:cs="Times New Roman"/>
+          <w:color w:val="D4D4D4"/>
+          <w:sz w:val="21"/>
+          <w:szCs w:val="21"/>
+        </w:rPr>
+        <w:t>, </w:t>
+      </w:r>
+      <w:r>
+        <w:rPr>
+          <w:rFonts w:ascii="Consolas" w:eastAsia="Times New Roman" w:hAnsi="Consolas" w:cs="Times New Roman"/>
+          <w:color w:val="6A9955"/>
+          <w:sz w:val="21"/>
+          <w:szCs w:val="21"/>
+        </w:rPr>
+        <w:t>// Create Tenant</w:t>
+      </w:r>
+    </w:p>
+    <w:p>
+      <w:pPr>
+        <w:shd w:val="clear" w:color="auto" w:fill="1E1E1E"/>
+        <w:spacing w:after="0" w:line="285" w:lineRule="atLeast"/>
+        <w:rPr>
+          <w:rFonts w:ascii="Consolas" w:eastAsia="Times New Roman" w:hAnsi="Consolas" w:cs="Times New Roman"/>
+          <w:color w:val="D4D4D4"/>
+          <w:sz w:val="21"/>
+          <w:szCs w:val="21"/>
+        </w:rPr>
+      </w:pPr>
+      <w:r>
+        <w:rPr>
+          <w:rFonts w:ascii="Consolas" w:eastAsia="Times New Roman" w:hAnsi="Consolas" w:cs="Times New Roman"/>
+          <w:color w:val="D4D4D4"/>
+          <w:sz w:val="21"/>
+          <w:szCs w:val="21"/>
+        </w:rPr>
+        <w:t>    ]</w:t>
+      </w:r>
+    </w:p>
+    <w:p>
       <w:bookmarkStart w:id="0" w:name="_GoBack"/>
       <w:bookmarkEnd w:id="0"/>
     </w:p>

</xml_diff>